<commit_message>
15 Timeline sidebar 템플릿 및 스타일 구현
</commit_message>
<xml_diff>
--- a/doc.docx
+++ b/doc.docx
@@ -428,7 +428,15 @@
         <w:t xml:space="preserve">이 없다면 </w:t>
       </w:r>
       <w:r>
-        <w:t xml:space="preserve">‘askcompany.settings’ </w:t>
+        <w:t>‘</w:t>
+      </w:r>
+      <w:proofErr w:type="spellStart"/>
+      <w:r>
+        <w:t>askcompany.settings</w:t>
+      </w:r>
+      <w:proofErr w:type="spellEnd"/>
+      <w:r>
+        <w:t xml:space="preserve">’ </w:t>
       </w:r>
       <w:r>
         <w:rPr>
@@ -480,12 +488,20 @@
       </w:r>
     </w:p>
     <w:p>
+      <w:proofErr w:type="spellStart"/>
       <w:r>
         <w:rPr>
           <w:rFonts w:hint="eastAsia"/>
         </w:rPr>
         <w:lastRenderedPageBreak/>
-        <w:t xml:space="preserve">처럼 기존 </w:t>
+        <w:t>처럼</w:t>
+      </w:r>
+      <w:proofErr w:type="spellEnd"/>
+      <w:r>
+        <w:rPr>
+          <w:rFonts w:hint="eastAsia"/>
+        </w:rPr>
+        <w:t xml:space="preserve"> 기존 </w:t>
       </w:r>
       <w:r>
         <w:t>settings.py</w:t>
@@ -748,7 +764,21 @@
         <w:rPr>
           <w:rFonts w:hint="eastAsia"/>
         </w:rPr>
-        <w:t>이 꼭 가져야될 필요 스펙들이 있는데,</w:t>
+        <w:t xml:space="preserve">이 꼭 </w:t>
+      </w:r>
+      <w:proofErr w:type="spellStart"/>
+      <w:r>
+        <w:rPr>
+          <w:rFonts w:hint="eastAsia"/>
+        </w:rPr>
+        <w:t>가져야될</w:t>
+      </w:r>
+      <w:proofErr w:type="spellEnd"/>
+      <w:r>
+        <w:rPr>
+          <w:rFonts w:hint="eastAsia"/>
+        </w:rPr>
+        <w:t xml:space="preserve"> 필요 스펙들이 있는데,</w:t>
       </w:r>
       <w:r>
         <w:t xml:space="preserve"> </w:t>
@@ -759,8 +789,13 @@
         </w:rPr>
         <w:t xml:space="preserve">그런 내용들은 </w:t>
       </w:r>
-      <w:r>
-        <w:t xml:space="preserve">AbstractUser </w:t>
+      <w:proofErr w:type="spellStart"/>
+      <w:r>
+        <w:t>AbstractUser</w:t>
+      </w:r>
+      <w:proofErr w:type="spellEnd"/>
+      <w:r>
+        <w:t xml:space="preserve"> </w:t>
       </w:r>
       <w:r>
         <w:rPr>
@@ -797,8 +832,13 @@
         </w:rPr>
         <w:t xml:space="preserve"> </w:t>
       </w:r>
-      <w:r>
-        <w:t xml:space="preserve">AbstractUser </w:t>
+      <w:proofErr w:type="spellStart"/>
+      <w:r>
+        <w:t>AbstractUser</w:t>
+      </w:r>
+      <w:proofErr w:type="spellEnd"/>
+      <w:r>
+        <w:t xml:space="preserve"> </w:t>
       </w:r>
       <w:r>
         <w:rPr>
@@ -880,13 +920,29 @@
         <w:t xml:space="preserve">이라는 값은 </w:t>
       </w:r>
       <w:r>
-        <w:t>“auth.User”</w:t>
-      </w:r>
-      <w:r>
-        <w:rPr>
-          <w:rFonts w:hint="eastAsia"/>
-        </w:rPr>
-        <w:t>으로 설정되어 있다.</w:t>
+        <w:t>“</w:t>
+      </w:r>
+      <w:proofErr w:type="spellStart"/>
+      <w:r>
+        <w:t>auth.User</w:t>
+      </w:r>
+      <w:proofErr w:type="spellEnd"/>
+      <w:r>
+        <w:t>”</w:t>
+      </w:r>
+      <w:proofErr w:type="spellStart"/>
+      <w:r>
+        <w:rPr>
+          <w:rFonts w:hint="eastAsia"/>
+        </w:rPr>
+        <w:t>으로</w:t>
+      </w:r>
+      <w:proofErr w:type="spellEnd"/>
+      <w:r>
+        <w:rPr>
+          <w:rFonts w:hint="eastAsia"/>
+        </w:rPr>
+        <w:t xml:space="preserve"> 설정되어 있다.</w:t>
       </w:r>
     </w:p>
     <w:p>
@@ -922,8 +978,13 @@
         </w:rPr>
         <w:t xml:space="preserve">따라서 장고 기본 </w:t>
       </w:r>
-      <w:r>
-        <w:t xml:space="preserve">auth.User </w:t>
+      <w:proofErr w:type="spellStart"/>
+      <w:r>
+        <w:t>auth.User</w:t>
+      </w:r>
+      <w:proofErr w:type="spellEnd"/>
+      <w:r>
+        <w:t xml:space="preserve"> </w:t>
       </w:r>
       <w:r>
         <w:rPr>
@@ -940,8 +1001,13 @@
         </w:rPr>
         <w:t xml:space="preserve"> 모델을 만들어 쓸 경우 미리 위 설정을 끝마치고 </w:t>
       </w:r>
-      <w:r>
-        <w:t>db migrate</w:t>
+      <w:proofErr w:type="spellStart"/>
+      <w:r>
+        <w:t>db</w:t>
+      </w:r>
+      <w:proofErr w:type="spellEnd"/>
+      <w:r>
+        <w:t xml:space="preserve"> migrate</w:t>
       </w:r>
       <w:r>
         <w:rPr>
@@ -966,8 +1032,13 @@
         </w:rPr>
         <w:t xml:space="preserve">생성 설정을 안한상태에서 </w:t>
       </w:r>
-      <w:r>
-        <w:t>db migrate</w:t>
+      <w:proofErr w:type="spellStart"/>
+      <w:r>
+        <w:t>db</w:t>
+      </w:r>
+      <w:proofErr w:type="spellEnd"/>
+      <w:r>
+        <w:t xml:space="preserve"> migrate</w:t>
       </w:r>
       <w:r>
         <w:rPr>
@@ -1044,11 +1115,19 @@
       </w:r>
     </w:p>
     <w:p>
-      <w:r>
-        <w:rPr>
-          <w:rFonts w:hint="eastAsia"/>
-        </w:rPr>
-        <w:t>회원가입할 때 사용할 수</w:t>
+      <w:proofErr w:type="spellStart"/>
+      <w:r>
+        <w:rPr>
+          <w:rFonts w:hint="eastAsia"/>
+        </w:rPr>
+        <w:t>회원가입할</w:t>
+      </w:r>
+      <w:proofErr w:type="spellEnd"/>
+      <w:r>
+        <w:rPr>
+          <w:rFonts w:hint="eastAsia"/>
+        </w:rPr>
+        <w:t xml:space="preserve"> 때 사용할 수</w:t>
       </w:r>
       <w:r>
         <w:t xml:space="preserve"> </w:t>
@@ -1059,14 +1138,30 @@
         </w:rPr>
         <w:t xml:space="preserve">있는 </w:t>
       </w:r>
+      <w:proofErr w:type="spellStart"/>
       <w:r>
         <w:t>UserCreationForm</w:t>
       </w:r>
-      <w:r>
-        <w:rPr>
-          <w:rFonts w:hint="eastAsia"/>
-        </w:rPr>
-        <w:t>을 장고에서 이미 잘 만들어 놓은게 있으니 활용하면 좋다.</w:t>
+      <w:proofErr w:type="spellEnd"/>
+      <w:r>
+        <w:rPr>
+          <w:rFonts w:hint="eastAsia"/>
+        </w:rPr>
+        <w:t xml:space="preserve">을 장고에서 이미 잘 만들어 </w:t>
+      </w:r>
+      <w:proofErr w:type="spellStart"/>
+      <w:r>
+        <w:rPr>
+          <w:rFonts w:hint="eastAsia"/>
+        </w:rPr>
+        <w:t>놓은게</w:t>
+      </w:r>
+      <w:proofErr w:type="spellEnd"/>
+      <w:r>
+        <w:rPr>
+          <w:rFonts w:hint="eastAsia"/>
+        </w:rPr>
+        <w:t xml:space="preserve"> 있으니 활용하면 좋다.</w:t>
       </w:r>
     </w:p>
     <w:p>
@@ -1117,7 +1212,21 @@
         <w:rPr>
           <w:rFonts w:hint="eastAsia"/>
         </w:rPr>
-        <w:t>또한 위처럼 기존 정의된 함수를 오버라이딩해서 원하는 기능을 추가할 수 있다.</w:t>
+        <w:t xml:space="preserve">또한 위처럼 기존 정의된 함수를 </w:t>
+      </w:r>
+      <w:proofErr w:type="spellStart"/>
+      <w:r>
+        <w:rPr>
+          <w:rFonts w:hint="eastAsia"/>
+        </w:rPr>
+        <w:t>오버라이딩해서</w:t>
+      </w:r>
+      <w:proofErr w:type="spellEnd"/>
+      <w:r>
+        <w:rPr>
+          <w:rFonts w:hint="eastAsia"/>
+        </w:rPr>
+        <w:t xml:space="preserve"> 원하는 기능을 추가할 수 있다.</w:t>
       </w:r>
     </w:p>
     <w:p/>
@@ -1184,6 +1293,7 @@
         </w:rPr>
         <w:t xml:space="preserve">본 강의에서는 </w:t>
       </w:r>
+      <w:proofErr w:type="spellStart"/>
       <w:r>
         <w:rPr>
           <w:rFonts w:hint="eastAsia"/>
@@ -1193,11 +1303,26 @@
       <w:r>
         <w:t>endgrid</w:t>
       </w:r>
-      <w:r>
-        <w:rPr>
-          <w:rFonts w:hint="eastAsia"/>
-        </w:rPr>
-        <w:t>를 통하여 메일 전송 기능 구현하는것으로 강의되었지만,</w:t>
+      <w:proofErr w:type="spellEnd"/>
+      <w:r>
+        <w:rPr>
+          <w:rFonts w:hint="eastAsia"/>
+        </w:rPr>
+        <w:t xml:space="preserve">를 통하여 메일 전송 기능 </w:t>
+      </w:r>
+      <w:proofErr w:type="spellStart"/>
+      <w:r>
+        <w:rPr>
+          <w:rFonts w:hint="eastAsia"/>
+        </w:rPr>
+        <w:t>구현하는것으로</w:t>
+      </w:r>
+      <w:proofErr w:type="spellEnd"/>
+      <w:r>
+        <w:rPr>
+          <w:rFonts w:hint="eastAsia"/>
+        </w:rPr>
+        <w:t xml:space="preserve"> 강의되었지만,</w:t>
       </w:r>
       <w:r>
         <w:t xml:space="preserve"> </w:t>
@@ -1208,8 +1333,13 @@
         </w:rPr>
         <w:t xml:space="preserve">나는 </w:t>
       </w:r>
-      <w:r>
-        <w:t xml:space="preserve">sendgird </w:t>
+      <w:proofErr w:type="spellStart"/>
+      <w:r>
+        <w:t>sendgird</w:t>
+      </w:r>
+      <w:proofErr w:type="spellEnd"/>
+      <w:r>
+        <w:t xml:space="preserve"> </w:t>
       </w:r>
       <w:r>
         <w:rPr>
@@ -1217,9 +1347,11 @@
         </w:rPr>
         <w:t xml:space="preserve">회원가입이 여의치 않아서 </w:t>
       </w:r>
+      <w:proofErr w:type="spellStart"/>
       <w:r>
         <w:t>gmail</w:t>
       </w:r>
+      <w:proofErr w:type="spellEnd"/>
       <w:r>
         <w:rPr>
           <w:rFonts w:hint="eastAsia"/>
@@ -1379,7 +1511,29 @@
           <w:sz w:val="21"/>
           <w:szCs w:val="21"/>
         </w:rPr>
-        <w:t>‘gmailid’</w:t>
+        <w:t>‘</w:t>
+      </w:r>
+      <w:proofErr w:type="spellStart"/>
+      <w:r>
+        <w:rPr>
+          <w:rFonts w:ascii="Consolas" w:eastAsia="굴림" w:hAnsi="Consolas" w:cs="굴림"/>
+          <w:color w:val="D4D4D4"/>
+          <w:kern w:val="0"/>
+          <w:sz w:val="21"/>
+          <w:szCs w:val="21"/>
+        </w:rPr>
+        <w:t>gmailid</w:t>
+      </w:r>
+      <w:proofErr w:type="spellEnd"/>
+      <w:r>
+        <w:rPr>
+          <w:rFonts w:ascii="Consolas" w:eastAsia="굴림" w:hAnsi="Consolas" w:cs="굴림"/>
+          <w:color w:val="D4D4D4"/>
+          <w:kern w:val="0"/>
+          <w:sz w:val="21"/>
+          <w:szCs w:val="21"/>
+        </w:rPr>
+        <w:t>’</w:t>
       </w:r>
       <w:r>
         <w:rPr>
@@ -1494,10 +1648,29 @@
         <w:rPr>
           <w:rFonts w:hint="eastAsia"/>
         </w:rPr>
-        <w:t>장고 s</w:t>
-      </w:r>
-      <w:r>
-        <w:t xml:space="preserve">end_mail() api </w:t>
+        <w:t xml:space="preserve">장고 </w:t>
+      </w:r>
+      <w:proofErr w:type="spellStart"/>
+      <w:r>
+        <w:rPr>
+          <w:rFonts w:hint="eastAsia"/>
+        </w:rPr>
+        <w:t>s</w:t>
+      </w:r>
+      <w:r>
+        <w:t>end_mail</w:t>
+      </w:r>
+      <w:proofErr w:type="spellEnd"/>
+      <w:r>
+        <w:t xml:space="preserve">() </w:t>
+      </w:r>
+      <w:proofErr w:type="spellStart"/>
+      <w:r>
+        <w:t>api</w:t>
+      </w:r>
+      <w:proofErr w:type="spellEnd"/>
+      <w:r>
+        <w:t xml:space="preserve"> </w:t>
       </w:r>
       <w:r>
         <w:rPr>
@@ -1543,8 +1716,13 @@
         </w:rPr>
         <w:t xml:space="preserve">보내는 </w:t>
       </w:r>
-      <w:r>
-        <w:t xml:space="preserve">api </w:t>
+      <w:proofErr w:type="spellStart"/>
+      <w:r>
+        <w:t>api</w:t>
+      </w:r>
+      <w:proofErr w:type="spellEnd"/>
+      <w:r>
+        <w:t xml:space="preserve"> </w:t>
       </w:r>
       <w:r>
         <w:rPr>
@@ -1556,12 +1734,41 @@
     <w:p/>
     <w:p>
       <w:r>
-        <w:t>In [1]: from django.core.mail import EmailMessage</w:t>
-      </w:r>
-    </w:p>
-    <w:p>
-      <w:r>
-        <w:t>In [2]: mail = EmailMessage('title','content',to=['</w:t>
+        <w:t xml:space="preserve">In [1]: from </w:t>
+      </w:r>
+      <w:proofErr w:type="spellStart"/>
+      <w:r>
+        <w:t>django.core.mail</w:t>
+      </w:r>
+      <w:proofErr w:type="spellEnd"/>
+      <w:r>
+        <w:t xml:space="preserve"> import </w:t>
+      </w:r>
+      <w:proofErr w:type="spellStart"/>
+      <w:r>
+        <w:t>EmailMessage</w:t>
+      </w:r>
+      <w:proofErr w:type="spellEnd"/>
+    </w:p>
+    <w:p>
+      <w:r>
+        <w:t xml:space="preserve">In [2]: mail = </w:t>
+      </w:r>
+      <w:proofErr w:type="spellStart"/>
+      <w:r>
+        <w:t>EmailMessage</w:t>
+      </w:r>
+      <w:proofErr w:type="spellEnd"/>
+      <w:r>
+        <w:t>('</w:t>
+      </w:r>
+      <w:proofErr w:type="spellStart"/>
+      <w:r>
+        <w:t>title','content',to</w:t>
+      </w:r>
+      <w:proofErr w:type="spellEnd"/>
+      <w:r>
+        <w:t>=['</w:t>
       </w:r>
       <w:r>
         <w:t>TO</w:t>
@@ -1573,7 +1780,15 @@
     <w:p/>
     <w:p>
       <w:r>
-        <w:t>In [3]: mail.send()</w:t>
+        <w:t xml:space="preserve">In [3]: </w:t>
+      </w:r>
+      <w:proofErr w:type="spellStart"/>
+      <w:r>
+        <w:t>mail.send</w:t>
+      </w:r>
+      <w:proofErr w:type="spellEnd"/>
+      <w:r>
+        <w:t>()</w:t>
       </w:r>
     </w:p>
     <w:p>
@@ -1584,12 +1799,33 @@
     <w:p/>
     <w:p>
       <w:r>
-        <w:t>In [4]: from django.core.mail import send_mail</w:t>
-      </w:r>
-    </w:p>
-    <w:p>
-      <w:r>
-        <w:t>In [6]: send_mail("hello title", "hello content", "</w:t>
+        <w:t xml:space="preserve">In [4]: from </w:t>
+      </w:r>
+      <w:proofErr w:type="spellStart"/>
+      <w:r>
+        <w:t>django.core.mail</w:t>
+      </w:r>
+      <w:proofErr w:type="spellEnd"/>
+      <w:r>
+        <w:t xml:space="preserve"> import </w:t>
+      </w:r>
+      <w:proofErr w:type="spellStart"/>
+      <w:r>
+        <w:t>send_mail</w:t>
+      </w:r>
+      <w:proofErr w:type="spellEnd"/>
+    </w:p>
+    <w:p>
+      <w:r>
+        <w:t xml:space="preserve">In [6]: </w:t>
+      </w:r>
+      <w:proofErr w:type="spellStart"/>
+      <w:r>
+        <w:t>send_mail</w:t>
+      </w:r>
+      <w:proofErr w:type="spellEnd"/>
+      <w:r>
+        <w:t>("hello title", "hello content", "</w:t>
       </w:r>
       <w:r>
         <w:t>FROM</w:t>
@@ -1625,12 +1861,14 @@
       <w:r>
         <w:t xml:space="preserve">model </w:t>
       </w:r>
+      <w:proofErr w:type="spellStart"/>
       <w:r>
         <w:rPr>
           <w:rFonts w:hint="eastAsia"/>
         </w:rPr>
         <w:t>가져오는법</w:t>
       </w:r>
+      <w:proofErr w:type="spellEnd"/>
     </w:p>
     <w:p>
       <w:r>
@@ -1678,7 +1916,29 @@
           <w:sz w:val="21"/>
           <w:szCs w:val="21"/>
         </w:rPr>
-        <w:t>"accounts.User"</w:t>
+        <w:t>"</w:t>
+      </w:r>
+      <w:proofErr w:type="spellStart"/>
+      <w:r>
+        <w:rPr>
+          <w:rFonts w:ascii="Consolas" w:eastAsia="굴림" w:hAnsi="Consolas" w:cs="굴림"/>
+          <w:color w:val="CE9178"/>
+          <w:kern w:val="0"/>
+          <w:sz w:val="21"/>
+          <w:szCs w:val="21"/>
+        </w:rPr>
+        <w:t>accounts.User</w:t>
+      </w:r>
+      <w:proofErr w:type="spellEnd"/>
+      <w:r>
+        <w:rPr>
+          <w:rFonts w:ascii="Consolas" w:eastAsia="굴림" w:hAnsi="Consolas" w:cs="굴림"/>
+          <w:color w:val="CE9178"/>
+          <w:kern w:val="0"/>
+          <w:sz w:val="21"/>
+          <w:szCs w:val="21"/>
+        </w:rPr>
+        <w:t>"</w:t>
       </w:r>
     </w:p>
     <w:p/>
@@ -1716,34 +1976,96 @@
           <w:bCs/>
           <w:u w:val="single"/>
         </w:rPr>
-        <w:t>In [1]: from django.contrib.auth import get_user_model</w:t>
-      </w:r>
-    </w:p>
-    <w:p>
-      <w:pPr>
+        <w:t xml:space="preserve">In [1]: from </w:t>
+      </w:r>
+      <w:proofErr w:type="spellStart"/>
+      <w:r>
         <w:rPr>
           <w:b/>
           <w:bCs/>
           <w:u w:val="single"/>
         </w:rPr>
-      </w:pPr>
+        <w:t>django.contrib.auth</w:t>
+      </w:r>
+      <w:proofErr w:type="spellEnd"/>
       <w:r>
         <w:rPr>
           <w:b/>
           <w:bCs/>
           <w:u w:val="single"/>
         </w:rPr>
-        <w:t>In [2]: User = get_user_model()</w:t>
-      </w:r>
-    </w:p>
-    <w:p>
-      <w:r>
-        <w:t>In [3]: user = User.objects.first()</w:t>
-      </w:r>
-    </w:p>
-    <w:p>
-      <w:r>
-        <w:t>In [4]: user.send_welcome_email()</w:t>
+        <w:t xml:space="preserve"> import </w:t>
+      </w:r>
+      <w:proofErr w:type="spellStart"/>
+      <w:r>
+        <w:rPr>
+          <w:b/>
+          <w:bCs/>
+          <w:u w:val="single"/>
+        </w:rPr>
+        <w:t>get_user_model</w:t>
+      </w:r>
+      <w:proofErr w:type="spellEnd"/>
+    </w:p>
+    <w:p>
+      <w:pPr>
+        <w:rPr>
+          <w:b/>
+          <w:bCs/>
+          <w:u w:val="single"/>
+        </w:rPr>
+      </w:pPr>
+      <w:r>
+        <w:rPr>
+          <w:b/>
+          <w:bCs/>
+          <w:u w:val="single"/>
+        </w:rPr>
+        <w:t xml:space="preserve">In [2]: User = </w:t>
+      </w:r>
+      <w:proofErr w:type="spellStart"/>
+      <w:r>
+        <w:rPr>
+          <w:b/>
+          <w:bCs/>
+          <w:u w:val="single"/>
+        </w:rPr>
+        <w:t>get_user_model</w:t>
+      </w:r>
+      <w:proofErr w:type="spellEnd"/>
+      <w:r>
+        <w:rPr>
+          <w:b/>
+          <w:bCs/>
+          <w:u w:val="single"/>
+        </w:rPr>
+        <w:t>()</w:t>
+      </w:r>
+    </w:p>
+    <w:p>
+      <w:r>
+        <w:t xml:space="preserve">In [3]: user = </w:t>
+      </w:r>
+      <w:proofErr w:type="spellStart"/>
+      <w:r>
+        <w:t>User.objects.first</w:t>
+      </w:r>
+      <w:proofErr w:type="spellEnd"/>
+      <w:r>
+        <w:t>()</w:t>
+      </w:r>
+    </w:p>
+    <w:p>
+      <w:r>
+        <w:t xml:space="preserve">In [4]: </w:t>
+      </w:r>
+      <w:proofErr w:type="spellStart"/>
+      <w:r>
+        <w:t>user.send_welcome_email</w:t>
+      </w:r>
+      <w:proofErr w:type="spellEnd"/>
+      <w:r>
+        <w:t>()</w:t>
       </w:r>
     </w:p>
     <w:p/>
@@ -1768,7 +2090,21 @@
         <w:rPr>
           <w:rFonts w:hint="eastAsia"/>
         </w:rPr>
-        <w:t>을 읽어서 템플릿 렌더링된 문자열 만드는 부분</w:t>
+        <w:t xml:space="preserve">을 읽어서 템플릿 </w:t>
+      </w:r>
+      <w:proofErr w:type="spellStart"/>
+      <w:r>
+        <w:rPr>
+          <w:rFonts w:hint="eastAsia"/>
+        </w:rPr>
+        <w:t>렌더링된</w:t>
+      </w:r>
+      <w:proofErr w:type="spellEnd"/>
+      <w:r>
+        <w:rPr>
+          <w:rFonts w:hint="eastAsia"/>
+        </w:rPr>
+        <w:t xml:space="preserve"> 문자열 만드는 부분</w:t>
       </w:r>
     </w:p>
     <w:p>
@@ -1818,6 +2154,7 @@
         </w:rPr>
         <w:t> </w:t>
       </w:r>
+      <w:proofErr w:type="spellStart"/>
       <w:r>
         <w:rPr>
           <w:rFonts w:ascii="Consolas" w:eastAsia="굴림" w:hAnsi="Consolas" w:cs="굴림"/>
@@ -1828,6 +2165,7 @@
         </w:rPr>
         <w:t>send_welcome_email</w:t>
       </w:r>
+      <w:proofErr w:type="spellEnd"/>
       <w:r>
         <w:rPr>
           <w:rFonts w:ascii="Consolas" w:eastAsia="굴림" w:hAnsi="Consolas" w:cs="굴림"/>
@@ -2101,7 +2439,29 @@
           <w:sz w:val="21"/>
           <w:szCs w:val="21"/>
         </w:rPr>
-        <w:t> django.contrib.auth.views </w:t>
+        <w:t> </w:t>
+      </w:r>
+      <w:proofErr w:type="spellStart"/>
+      <w:r>
+        <w:rPr>
+          <w:rFonts w:ascii="Consolas" w:eastAsia="굴림" w:hAnsi="Consolas" w:cs="굴림"/>
+          <w:color w:val="D4D4D4"/>
+          <w:kern w:val="0"/>
+          <w:sz w:val="21"/>
+          <w:szCs w:val="21"/>
+        </w:rPr>
+        <w:t>django.contrib.auth.views</w:t>
+      </w:r>
+      <w:proofErr w:type="spellEnd"/>
+      <w:r>
+        <w:rPr>
+          <w:rFonts w:ascii="Consolas" w:eastAsia="굴림" w:hAnsi="Consolas" w:cs="굴림"/>
+          <w:color w:val="D4D4D4"/>
+          <w:kern w:val="0"/>
+          <w:sz w:val="21"/>
+          <w:szCs w:val="21"/>
+        </w:rPr>
+        <w:t> </w:t>
       </w:r>
       <w:r>
         <w:rPr>
@@ -2121,8 +2481,20 @@
           <w:sz w:val="21"/>
           <w:szCs w:val="21"/>
         </w:rPr>
-        <w:t> LoginView</w:t>
-      </w:r>
+        <w:t> </w:t>
+      </w:r>
+      <w:proofErr w:type="spellStart"/>
+      <w:r>
+        <w:rPr>
+          <w:rFonts w:ascii="Consolas" w:eastAsia="굴림" w:hAnsi="Consolas" w:cs="굴림"/>
+          <w:color w:val="D4D4D4"/>
+          <w:kern w:val="0"/>
+          <w:sz w:val="21"/>
+          <w:szCs w:val="21"/>
+        </w:rPr>
+        <w:t>LoginView</w:t>
+      </w:r>
+      <w:proofErr w:type="spellEnd"/>
     </w:p>
     <w:p>
       <w:pPr>
@@ -2253,8 +2625,13 @@
         </w:rPr>
         <w:t xml:space="preserve">장고에서 이미 만들어져 있는 </w:t>
       </w:r>
-      <w:r>
-        <w:t xml:space="preserve">LoginView </w:t>
+      <w:proofErr w:type="spellStart"/>
+      <w:r>
+        <w:t>LoginView</w:t>
+      </w:r>
+      <w:proofErr w:type="spellEnd"/>
+      <w:r>
+        <w:t xml:space="preserve"> </w:t>
       </w:r>
       <w:r>
         <w:rPr>
@@ -2264,6 +2641,7 @@
       </w:r>
     </w:p>
     <w:p>
+      <w:proofErr w:type="spellStart"/>
       <w:r>
         <w:rPr>
           <w:rFonts w:hint="eastAsia"/>
@@ -2271,7 +2649,11 @@
         <w:t>L</w:t>
       </w:r>
       <w:r>
-        <w:t xml:space="preserve">oginView </w:t>
+        <w:t>oginView</w:t>
+      </w:r>
+      <w:proofErr w:type="spellEnd"/>
+      <w:r>
+        <w:t xml:space="preserve"> </w:t>
       </w:r>
       <w:r>
         <w:rPr>
@@ -2295,7 +2677,15 @@
         <w:t xml:space="preserve">정의되어 있는 </w:t>
       </w:r>
       <w:r>
-        <w:t xml:space="preserve">class AuthenticationForm </w:t>
+        <w:t xml:space="preserve">class </w:t>
+      </w:r>
+      <w:proofErr w:type="spellStart"/>
+      <w:r>
+        <w:t>AuthenticationForm</w:t>
+      </w:r>
+      <w:proofErr w:type="spellEnd"/>
+      <w:r>
+        <w:t xml:space="preserve"> </w:t>
       </w:r>
       <w:r>
         <w:rPr>
@@ -2317,6 +2707,7 @@
       </w:r>
     </w:p>
     <w:p>
+      <w:proofErr w:type="spellStart"/>
       <w:r>
         <w:rPr>
           <w:rFonts w:hint="eastAsia"/>
@@ -2324,7 +2715,11 @@
         <w:t>l</w:t>
       </w:r>
       <w:r>
-        <w:t xml:space="preserve">ogout_then_login( ) </w:t>
+        <w:t>ogout_then_login</w:t>
+      </w:r>
+      <w:proofErr w:type="spellEnd"/>
+      <w:r>
+        <w:t xml:space="preserve">( ) </w:t>
       </w:r>
       <w:r>
         <w:rPr>
@@ -2369,7 +2764,29 @@
           <w:sz w:val="21"/>
           <w:szCs w:val="21"/>
         </w:rPr>
-        <w:t> django.contrib.auth </w:t>
+        <w:t> </w:t>
+      </w:r>
+      <w:proofErr w:type="spellStart"/>
+      <w:r>
+        <w:rPr>
+          <w:rFonts w:ascii="Consolas" w:eastAsia="굴림" w:hAnsi="Consolas" w:cs="굴림"/>
+          <w:color w:val="D4D4D4"/>
+          <w:kern w:val="0"/>
+          <w:sz w:val="21"/>
+          <w:szCs w:val="21"/>
+        </w:rPr>
+        <w:t>django.contrib.auth</w:t>
+      </w:r>
+      <w:proofErr w:type="spellEnd"/>
+      <w:r>
+        <w:rPr>
+          <w:rFonts w:ascii="Consolas" w:eastAsia="굴림" w:hAnsi="Consolas" w:cs="굴림"/>
+          <w:color w:val="D4D4D4"/>
+          <w:kern w:val="0"/>
+          <w:sz w:val="21"/>
+          <w:szCs w:val="21"/>
+        </w:rPr>
+        <w:t> </w:t>
       </w:r>
       <w:r>
         <w:rPr>
@@ -2409,8 +2826,20 @@
           <w:sz w:val="21"/>
           <w:szCs w:val="21"/>
         </w:rPr>
-        <w:t> auth_login</w:t>
-      </w:r>
+        <w:t> </w:t>
+      </w:r>
+      <w:proofErr w:type="spellStart"/>
+      <w:r>
+        <w:rPr>
+          <w:rFonts w:ascii="Consolas" w:eastAsia="굴림" w:hAnsi="Consolas" w:cs="굴림"/>
+          <w:color w:val="D4D4D4"/>
+          <w:kern w:val="0"/>
+          <w:sz w:val="21"/>
+          <w:szCs w:val="21"/>
+        </w:rPr>
+        <w:t>auth_login</w:t>
+      </w:r>
+      <w:proofErr w:type="spellEnd"/>
     </w:p>
     <w:p/>
     <w:p>
@@ -2430,23 +2859,65 @@
           <w:szCs w:val="21"/>
         </w:rPr>
       </w:pPr>
-      <w:r>
-        <w:rPr>
-          <w:rFonts w:ascii="Consolas" w:eastAsia="굴림" w:hAnsi="Consolas" w:cs="굴림"/>
-          <w:color w:val="D4D4D4"/>
-          <w:kern w:val="0"/>
-          <w:sz w:val="21"/>
-          <w:szCs w:val="21"/>
-        </w:rPr>
-        <w:t>auth_login(request, signed_user)</w:t>
-      </w:r>
-    </w:p>
-    <w:p>
-      <w:r>
-        <w:rPr>
-          <w:rFonts w:hint="eastAsia"/>
-        </w:rPr>
-        <w:t xml:space="preserve">으로 </w:t>
+      <w:proofErr w:type="spellStart"/>
+      <w:r>
+        <w:rPr>
+          <w:rFonts w:ascii="Consolas" w:eastAsia="굴림" w:hAnsi="Consolas" w:cs="굴림"/>
+          <w:color w:val="D4D4D4"/>
+          <w:kern w:val="0"/>
+          <w:sz w:val="21"/>
+          <w:szCs w:val="21"/>
+        </w:rPr>
+        <w:t>auth_login</w:t>
+      </w:r>
+      <w:proofErr w:type="spellEnd"/>
+      <w:r>
+        <w:rPr>
+          <w:rFonts w:ascii="Consolas" w:eastAsia="굴림" w:hAnsi="Consolas" w:cs="굴림"/>
+          <w:color w:val="D4D4D4"/>
+          <w:kern w:val="0"/>
+          <w:sz w:val="21"/>
+          <w:szCs w:val="21"/>
+        </w:rPr>
+        <w:t>(request, </w:t>
+      </w:r>
+      <w:proofErr w:type="spellStart"/>
+      <w:r>
+        <w:rPr>
+          <w:rFonts w:ascii="Consolas" w:eastAsia="굴림" w:hAnsi="Consolas" w:cs="굴림"/>
+          <w:color w:val="D4D4D4"/>
+          <w:kern w:val="0"/>
+          <w:sz w:val="21"/>
+          <w:szCs w:val="21"/>
+        </w:rPr>
+        <w:t>signed_user</w:t>
+      </w:r>
+      <w:proofErr w:type="spellEnd"/>
+      <w:r>
+        <w:rPr>
+          <w:rFonts w:ascii="Consolas" w:eastAsia="굴림" w:hAnsi="Consolas" w:cs="굴림"/>
+          <w:color w:val="D4D4D4"/>
+          <w:kern w:val="0"/>
+          <w:sz w:val="21"/>
+          <w:szCs w:val="21"/>
+        </w:rPr>
+        <w:t>)</w:t>
+      </w:r>
+    </w:p>
+    <w:p>
+      <w:proofErr w:type="spellStart"/>
+      <w:r>
+        <w:rPr>
+          <w:rFonts w:hint="eastAsia"/>
+        </w:rPr>
+        <w:t>으로</w:t>
+      </w:r>
+      <w:proofErr w:type="spellEnd"/>
+      <w:r>
+        <w:rPr>
+          <w:rFonts w:hint="eastAsia"/>
+        </w:rPr>
+        <w:t xml:space="preserve"> </w:t>
       </w:r>
       <w:r>
         <w:rPr>
@@ -2473,6 +2944,7 @@
       <w:r>
         <w:t xml:space="preserve"> – </w:t>
       </w:r>
+      <w:proofErr w:type="spellStart"/>
       <w:r>
         <w:rPr>
           <w:rFonts w:hint="eastAsia"/>
@@ -2482,6 +2954,7 @@
       <w:r>
         <w:t>jango-pydenticon</w:t>
       </w:r>
+      <w:proofErr w:type="spellEnd"/>
       <w:r>
         <w:rPr>
           <w:rFonts w:hint="eastAsia"/>
@@ -2517,8 +2990,13 @@
         </w:rPr>
         <w:t xml:space="preserve">에서 추가된 </w:t>
       </w:r>
-      <w:r>
-        <w:t xml:space="preserve">TextChoices </w:t>
+      <w:proofErr w:type="spellStart"/>
+      <w:r>
+        <w:t>TextChoices</w:t>
+      </w:r>
+      <w:proofErr w:type="spellEnd"/>
+      <w:r>
+        <w:t xml:space="preserve"> </w:t>
       </w:r>
       <w:r>
         <w:rPr>
@@ -2572,7 +3050,15 @@
     <w:p/>
     <w:p>
       <w:r>
-        <w:t xml:space="preserve">Bio, phone_number </w:t>
+        <w:t xml:space="preserve">Bio, </w:t>
+      </w:r>
+      <w:proofErr w:type="spellStart"/>
+      <w:r>
+        <w:t>phone_number</w:t>
+      </w:r>
+      <w:proofErr w:type="spellEnd"/>
+      <w:r>
+        <w:t xml:space="preserve"> </w:t>
       </w:r>
       <w:r>
         <w:rPr>
@@ -2681,8 +3167,13 @@
         </w:rPr>
         <w:t xml:space="preserve">앱의 </w:t>
       </w:r>
-      <w:r>
-        <w:t xml:space="preserve">PasswordChangeForm </w:t>
+      <w:proofErr w:type="spellStart"/>
+      <w:r>
+        <w:t>PasswordChangeForm</w:t>
+      </w:r>
+      <w:proofErr w:type="spellEnd"/>
+      <w:r>
+        <w:t xml:space="preserve"> </w:t>
       </w:r>
       <w:r>
         <w:rPr>
@@ -2824,6 +3315,7 @@
         </w:rPr>
         <w:t> </w:t>
       </w:r>
+      <w:proofErr w:type="spellStart"/>
       <w:r>
         <w:rPr>
           <w:rFonts w:ascii="Consolas" w:eastAsia="굴림" w:hAnsi="Consolas" w:cs="굴림"/>
@@ -2834,6 +3326,7 @@
         </w:rPr>
         <w:t>PasswordChangeForm</w:t>
       </w:r>
+      <w:proofErr w:type="spellEnd"/>
       <w:r>
         <w:rPr>
           <w:rFonts w:ascii="Consolas" w:eastAsia="굴림" w:hAnsi="Consolas" w:cs="굴림"/>
@@ -2844,6 +3337,7 @@
         </w:rPr>
         <w:t>(</w:t>
       </w:r>
+      <w:proofErr w:type="spellStart"/>
       <w:r>
         <w:rPr>
           <w:rFonts w:ascii="Consolas" w:eastAsia="굴림" w:hAnsi="Consolas" w:cs="굴림"/>
@@ -2854,6 +3348,7 @@
         </w:rPr>
         <w:t>AuthPasswordChangeForm</w:t>
       </w:r>
+      <w:proofErr w:type="spellEnd"/>
       <w:r>
         <w:rPr>
           <w:rFonts w:ascii="Consolas" w:eastAsia="굴림" w:hAnsi="Consolas" w:cs="굴림"/>
@@ -3245,8 +3740,31 @@
           <w:sz w:val="21"/>
           <w:szCs w:val="21"/>
         </w:rPr>
-        <w:t>        old_password = </w:t>
-      </w:r>
+        <w:t>        </w:t>
+      </w:r>
+      <w:proofErr w:type="spellStart"/>
+      <w:r>
+        <w:rPr>
+          <w:rFonts w:ascii="Consolas" w:eastAsia="굴림" w:hAnsi="Consolas" w:cs="굴림"/>
+          <w:color w:val="D4D4D4"/>
+          <w:kern w:val="0"/>
+          <w:sz w:val="21"/>
+          <w:szCs w:val="21"/>
+        </w:rPr>
+        <w:t>old_password</w:t>
+      </w:r>
+      <w:proofErr w:type="spellEnd"/>
+      <w:r>
+        <w:rPr>
+          <w:rFonts w:ascii="Consolas" w:eastAsia="굴림" w:hAnsi="Consolas" w:cs="굴림"/>
+          <w:color w:val="D4D4D4"/>
+          <w:kern w:val="0"/>
+          <w:sz w:val="21"/>
+          <w:szCs w:val="21"/>
+        </w:rPr>
+        <w:t> = </w:t>
+      </w:r>
+      <w:proofErr w:type="spellStart"/>
       <w:r>
         <w:rPr>
           <w:rFonts w:ascii="Consolas" w:eastAsia="굴림" w:hAnsi="Consolas" w:cs="굴림"/>
@@ -3265,7 +3783,18 @@
           <w:sz w:val="21"/>
           <w:szCs w:val="21"/>
         </w:rPr>
-        <w:t>.cleaned_data.get(</w:t>
+        <w:t>.cleaned_data.get</w:t>
+      </w:r>
+      <w:proofErr w:type="spellEnd"/>
+      <w:r>
+        <w:rPr>
+          <w:rFonts w:ascii="Consolas" w:eastAsia="굴림" w:hAnsi="Consolas" w:cs="굴림"/>
+          <w:color w:val="D4D4D4"/>
+          <w:kern w:val="0"/>
+          <w:sz w:val="21"/>
+          <w:szCs w:val="21"/>
+        </w:rPr>
+        <w:t>(</w:t>
       </w:r>
       <w:r>
         <w:rPr>
@@ -3275,7 +3804,29 @@
           <w:sz w:val="21"/>
           <w:szCs w:val="21"/>
         </w:rPr>
-        <w:t>'old_password'</w:t>
+        <w:t>'</w:t>
+      </w:r>
+      <w:proofErr w:type="spellStart"/>
+      <w:r>
+        <w:rPr>
+          <w:rFonts w:ascii="Consolas" w:eastAsia="굴림" w:hAnsi="Consolas" w:cs="굴림"/>
+          <w:color w:val="CE9178"/>
+          <w:kern w:val="0"/>
+          <w:sz w:val="21"/>
+          <w:szCs w:val="21"/>
+        </w:rPr>
+        <w:t>old_password</w:t>
+      </w:r>
+      <w:proofErr w:type="spellEnd"/>
+      <w:r>
+        <w:rPr>
+          <w:rFonts w:ascii="Consolas" w:eastAsia="굴림" w:hAnsi="Consolas" w:cs="굴림"/>
+          <w:color w:val="CE9178"/>
+          <w:kern w:val="0"/>
+          <w:sz w:val="21"/>
+          <w:szCs w:val="21"/>
+        </w:rPr>
+        <w:t>'</w:t>
       </w:r>
       <w:r>
         <w:rPr>
@@ -3381,7 +3932,29 @@
           <w:sz w:val="21"/>
           <w:szCs w:val="21"/>
         </w:rPr>
-        <w:t> old_password == new_password2:</w:t>
+        <w:t> </w:t>
+      </w:r>
+      <w:proofErr w:type="spellStart"/>
+      <w:r>
+        <w:rPr>
+          <w:rFonts w:ascii="Consolas" w:eastAsia="굴림" w:hAnsi="Consolas" w:cs="굴림"/>
+          <w:color w:val="D4D4D4"/>
+          <w:kern w:val="0"/>
+          <w:sz w:val="21"/>
+          <w:szCs w:val="21"/>
+        </w:rPr>
+        <w:t>old_password</w:t>
+      </w:r>
+      <w:proofErr w:type="spellEnd"/>
+      <w:r>
+        <w:rPr>
+          <w:rFonts w:ascii="Consolas" w:eastAsia="굴림" w:hAnsi="Consolas" w:cs="굴림"/>
+          <w:color w:val="D4D4D4"/>
+          <w:kern w:val="0"/>
+          <w:sz w:val="21"/>
+          <w:szCs w:val="21"/>
+        </w:rPr>
+        <w:t> == new_password2:</w:t>
       </w:r>
     </w:p>
     <w:p>
@@ -3429,7 +4002,29 @@
           <w:sz w:val="21"/>
           <w:szCs w:val="21"/>
         </w:rPr>
-        <w:t> forms.ValidationError(</w:t>
+        <w:t> </w:t>
+      </w:r>
+      <w:proofErr w:type="spellStart"/>
+      <w:r>
+        <w:rPr>
+          <w:rFonts w:ascii="Consolas" w:eastAsia="굴림" w:hAnsi="Consolas" w:cs="굴림"/>
+          <w:color w:val="D4D4D4"/>
+          <w:kern w:val="0"/>
+          <w:sz w:val="21"/>
+          <w:szCs w:val="21"/>
+        </w:rPr>
+        <w:t>forms.ValidationError</w:t>
+      </w:r>
+      <w:proofErr w:type="spellEnd"/>
+      <w:r>
+        <w:rPr>
+          <w:rFonts w:ascii="Consolas" w:eastAsia="굴림" w:hAnsi="Consolas" w:cs="굴림"/>
+          <w:color w:val="D4D4D4"/>
+          <w:kern w:val="0"/>
+          <w:sz w:val="21"/>
+          <w:szCs w:val="21"/>
+        </w:rPr>
+        <w:t>(</w:t>
       </w:r>
       <w:r>
         <w:rPr>
@@ -3704,8 +4299,13 @@
       </w:r>
     </w:p>
     <w:p>
-      <w:r>
-        <w:t xml:space="preserve">Forms.ModelForm </w:t>
+      <w:proofErr w:type="spellStart"/>
+      <w:r>
+        <w:t>Forms.ModelForm</w:t>
+      </w:r>
+      <w:proofErr w:type="spellEnd"/>
+      <w:r>
+        <w:t xml:space="preserve"> </w:t>
       </w:r>
       <w:r>
         <w:rPr>
@@ -3787,6 +4387,7 @@
         </w:rPr>
         <w:t> </w:t>
       </w:r>
+      <w:proofErr w:type="spellStart"/>
       <w:r>
         <w:rPr>
           <w:rFonts w:ascii="Consolas" w:eastAsia="굴림" w:hAnsi="Consolas" w:cs="굴림"/>
@@ -3797,6 +4398,7 @@
         </w:rPr>
         <w:t>PostForm</w:t>
       </w:r>
+      <w:proofErr w:type="spellEnd"/>
       <w:r>
         <w:rPr>
           <w:rFonts w:ascii="Consolas" w:eastAsia="굴림" w:hAnsi="Consolas" w:cs="굴림"/>
@@ -3807,6 +4409,7 @@
         </w:rPr>
         <w:t>(</w:t>
       </w:r>
+      <w:proofErr w:type="spellStart"/>
       <w:r>
         <w:rPr>
           <w:rFonts w:ascii="Consolas" w:eastAsia="굴림" w:hAnsi="Consolas" w:cs="굴림"/>
@@ -3817,6 +4420,7 @@
         </w:rPr>
         <w:t>forms.ModelForm</w:t>
       </w:r>
+      <w:proofErr w:type="spellEnd"/>
       <w:r>
         <w:rPr>
           <w:rFonts w:ascii="Consolas" w:eastAsia="굴림" w:hAnsi="Consolas" w:cs="굴림"/>
@@ -4085,7 +4689,29 @@
           <w:sz w:val="21"/>
           <w:szCs w:val="21"/>
         </w:rPr>
-        <w:t> : forms.Textarea,</w:t>
+        <w:t> : </w:t>
+      </w:r>
+      <w:proofErr w:type="spellStart"/>
+      <w:r>
+        <w:rPr>
+          <w:rFonts w:ascii="Consolas" w:eastAsia="굴림" w:hAnsi="Consolas" w:cs="굴림"/>
+          <w:color w:val="D4D4D4"/>
+          <w:kern w:val="0"/>
+          <w:sz w:val="21"/>
+          <w:szCs w:val="21"/>
+        </w:rPr>
+        <w:t>forms.Textarea</w:t>
+      </w:r>
+      <w:proofErr w:type="spellEnd"/>
+      <w:r>
+        <w:rPr>
+          <w:rFonts w:ascii="Consolas" w:eastAsia="굴림" w:hAnsi="Consolas" w:cs="굴림"/>
+          <w:color w:val="D4D4D4"/>
+          <w:kern w:val="0"/>
+          <w:sz w:val="21"/>
+          <w:szCs w:val="21"/>
+        </w:rPr>
+        <w:t>,</w:t>
       </w:r>
     </w:p>
     <w:p>
@@ -4312,7 +4938,29 @@
           <w:sz w:val="21"/>
           <w:szCs w:val="21"/>
         </w:rPr>
-        <w:t> form.save()</w:t>
+        <w:t> </w:t>
+      </w:r>
+      <w:proofErr w:type="spellStart"/>
+      <w:r>
+        <w:rPr>
+          <w:rFonts w:ascii="Consolas" w:eastAsia="굴림" w:hAnsi="Consolas" w:cs="굴림"/>
+          <w:color w:val="6A9955"/>
+          <w:kern w:val="0"/>
+          <w:sz w:val="21"/>
+          <w:szCs w:val="21"/>
+        </w:rPr>
+        <w:t>form.save</w:t>
+      </w:r>
+      <w:proofErr w:type="spellEnd"/>
+      <w:r>
+        <w:rPr>
+          <w:rFonts w:ascii="Consolas" w:eastAsia="굴림" w:hAnsi="Consolas" w:cs="굴림"/>
+          <w:color w:val="6A9955"/>
+          <w:kern w:val="0"/>
+          <w:sz w:val="21"/>
+          <w:szCs w:val="21"/>
+        </w:rPr>
+        <w:t>()</w:t>
       </w:r>
       <w:r>
         <w:rPr>
@@ -4520,8 +5168,20 @@
           <w:sz w:val="21"/>
           <w:szCs w:val="21"/>
         </w:rPr>
-        <w:t> db</w:t>
-      </w:r>
+        <w:t> </w:t>
+      </w:r>
+      <w:proofErr w:type="spellStart"/>
+      <w:r>
+        <w:rPr>
+          <w:rFonts w:ascii="Consolas" w:eastAsia="굴림" w:hAnsi="Consolas" w:cs="굴림"/>
+          <w:color w:val="6A9955"/>
+          <w:kern w:val="0"/>
+          <w:sz w:val="21"/>
+          <w:szCs w:val="21"/>
+        </w:rPr>
+        <w:t>db</w:t>
+      </w:r>
+      <w:proofErr w:type="spellEnd"/>
       <w:r>
         <w:rPr>
           <w:rFonts w:ascii="Consolas" w:eastAsia="굴림" w:hAnsi="Consolas" w:cs="굴림"/>
@@ -4646,7 +5306,29 @@
           <w:sz w:val="21"/>
           <w:szCs w:val="21"/>
         </w:rPr>
-        <w:t>            post = form.save(</w:t>
+        <w:t>            post = </w:t>
+      </w:r>
+      <w:proofErr w:type="spellStart"/>
+      <w:r>
+        <w:rPr>
+          <w:rFonts w:ascii="Consolas" w:eastAsia="굴림" w:hAnsi="Consolas" w:cs="굴림"/>
+          <w:color w:val="D4D4D4"/>
+          <w:kern w:val="0"/>
+          <w:sz w:val="21"/>
+          <w:szCs w:val="21"/>
+        </w:rPr>
+        <w:t>form.save</w:t>
+      </w:r>
+      <w:proofErr w:type="spellEnd"/>
+      <w:r>
+        <w:rPr>
+          <w:rFonts w:ascii="Consolas" w:eastAsia="굴림" w:hAnsi="Consolas" w:cs="굴림"/>
+          <w:color w:val="D4D4D4"/>
+          <w:kern w:val="0"/>
+          <w:sz w:val="21"/>
+          <w:szCs w:val="21"/>
+        </w:rPr>
+        <w:t>(</w:t>
       </w:r>
       <w:r>
         <w:rPr>
@@ -4752,7 +5434,21 @@
         <w:rPr>
           <w:rFonts w:hint="eastAsia"/>
         </w:rPr>
-        <w:t xml:space="preserve">값에서 추출해서 저장을 하던대 </w:t>
+        <w:t xml:space="preserve">값에서 추출해서 저장을 </w:t>
+      </w:r>
+      <w:proofErr w:type="spellStart"/>
+      <w:r>
+        <w:rPr>
+          <w:rFonts w:hint="eastAsia"/>
+        </w:rPr>
+        <w:t>하던대</w:t>
+      </w:r>
+      <w:proofErr w:type="spellEnd"/>
+      <w:r>
+        <w:rPr>
+          <w:rFonts w:hint="eastAsia"/>
+        </w:rPr>
+        <w:t xml:space="preserve"> </w:t>
       </w:r>
       <w:r>
         <w:rPr>
@@ -4797,7 +5493,15 @@
         <w:t xml:space="preserve"> </w:t>
       </w:r>
       <w:r>
-        <w:t xml:space="preserve">Instagram post_detail </w:t>
+        <w:t xml:space="preserve">Instagram </w:t>
+      </w:r>
+      <w:proofErr w:type="spellStart"/>
+      <w:r>
+        <w:t>post_detail</w:t>
+      </w:r>
+      <w:proofErr w:type="spellEnd"/>
+      <w:r>
+        <w:t xml:space="preserve"> </w:t>
       </w:r>
       <w:r>
         <w:rPr>
@@ -4835,9 +5539,11 @@
         </w:rPr>
         <w:t xml:space="preserve">에서 </w:t>
       </w:r>
+      <w:proofErr w:type="spellStart"/>
       <w:r>
         <w:t>get_absolute_url</w:t>
       </w:r>
+      <w:proofErr w:type="spellEnd"/>
       <w:r>
         <w:t>()</w:t>
       </w:r>
@@ -4845,7 +5551,21 @@
         <w:rPr>
           <w:rFonts w:hint="eastAsia"/>
         </w:rPr>
-        <w:t>을 구현하는걸 추천한다.</w:t>
+        <w:t xml:space="preserve">을 </w:t>
+      </w:r>
+      <w:proofErr w:type="spellStart"/>
+      <w:r>
+        <w:rPr>
+          <w:rFonts w:hint="eastAsia"/>
+        </w:rPr>
+        <w:t>구현하는걸</w:t>
+      </w:r>
+      <w:proofErr w:type="spellEnd"/>
+      <w:r>
+        <w:rPr>
+          <w:rFonts w:hint="eastAsia"/>
+        </w:rPr>
+        <w:t xml:space="preserve"> 추천한다.</w:t>
       </w:r>
     </w:p>
     <w:p>
@@ -4941,8 +5661,13 @@
         </w:rPr>
         <w:t xml:space="preserve">정보를 보여주는 </w:t>
       </w:r>
-      <w:r>
-        <w:t>post_detail View</w:t>
+      <w:proofErr w:type="spellStart"/>
+      <w:r>
+        <w:t>post_detail</w:t>
+      </w:r>
+      <w:proofErr w:type="spellEnd"/>
+      <w:r>
+        <w:t xml:space="preserve"> View</w:t>
       </w:r>
       <w:r>
         <w:rPr>
@@ -5088,6 +5813,7 @@
       </w:r>
     </w:p>
     <w:p>
+      <w:proofErr w:type="spellStart"/>
       <w:r>
         <w:rPr>
           <w:rFonts w:hint="eastAsia"/>
@@ -5098,6 +5824,7 @@
       <w:r>
         <w:t>rl</w:t>
       </w:r>
+      <w:proofErr w:type="spellEnd"/>
       <w:r>
         <w:rPr>
           <w:rFonts w:hint="eastAsia"/>
@@ -5356,8 +6083,6 @@
         </w:rPr>
         <w:t>혹은 썸네일 처리</w:t>
       </w:r>
-      <w:bookmarkStart w:id="0" w:name="_GoBack"/>
-      <w:bookmarkEnd w:id="0"/>
       <w:r>
         <w:rPr>
           <w:rFonts w:hint="eastAsia"/>
@@ -5432,8 +6157,16 @@
         <w:rPr>
           <w:rFonts w:hint="eastAsia"/>
         </w:rPr>
-        <w:t>위는 작업물</w:t>
-      </w:r>
+        <w:t xml:space="preserve">위는 </w:t>
+      </w:r>
+      <w:proofErr w:type="spellStart"/>
+      <w:r>
+        <w:rPr>
+          <w:rFonts w:hint="eastAsia"/>
+        </w:rPr>
+        <w:t>작업물</w:t>
+      </w:r>
+      <w:proofErr w:type="spellEnd"/>
       <w:r>
         <w:br/>
       </w:r>
@@ -5446,10 +6179,21 @@
         <w:rPr>
           <w:rFonts w:hint="eastAsia"/>
         </w:rPr>
-        <w:t>에서 p</w:t>
-      </w:r>
-      <w:r>
-        <w:t xml:space="preserve">ost_list.count() </w:t>
+        <w:t xml:space="preserve">에서 </w:t>
+      </w:r>
+      <w:proofErr w:type="spellStart"/>
+      <w:r>
+        <w:rPr>
+          <w:rFonts w:hint="eastAsia"/>
+        </w:rPr>
+        <w:t>p</w:t>
+      </w:r>
+      <w:r>
+        <w:t>ost_list.count</w:t>
+      </w:r>
+      <w:proofErr w:type="spellEnd"/>
+      <w:r>
+        <w:t xml:space="preserve">() </w:t>
       </w:r>
       <w:r>
         <w:rPr>
@@ -5466,14 +6210,33 @@
         </w:rPr>
         <w:t xml:space="preserve">메서드를 써서 </w:t>
       </w:r>
-      <w:r>
-        <w:t xml:space="preserve">db </w:t>
-      </w:r>
-      <w:r>
-        <w:rPr>
-          <w:rFonts w:hint="eastAsia"/>
-        </w:rPr>
-        <w:t xml:space="preserve">데이터 갯수 </w:t>
+      <w:proofErr w:type="spellStart"/>
+      <w:r>
+        <w:t>db</w:t>
+      </w:r>
+      <w:proofErr w:type="spellEnd"/>
+      <w:r>
+        <w:t xml:space="preserve"> </w:t>
+      </w:r>
+      <w:r>
+        <w:rPr>
+          <w:rFonts w:hint="eastAsia"/>
+        </w:rPr>
+        <w:t xml:space="preserve">데이터 </w:t>
+      </w:r>
+      <w:proofErr w:type="spellStart"/>
+      <w:r>
+        <w:rPr>
+          <w:rFonts w:hint="eastAsia"/>
+        </w:rPr>
+        <w:t>갯수</w:t>
+      </w:r>
+      <w:proofErr w:type="spellEnd"/>
+      <w:r>
+        <w:rPr>
+          <w:rFonts w:hint="eastAsia"/>
+        </w:rPr>
+        <w:t xml:space="preserve"> </w:t>
       </w:r>
       <w:r>
         <w:rPr>
@@ -5499,15 +6262,49 @@
           <w:szCs w:val="21"/>
         </w:rPr>
       </w:pPr>
-      <w:r>
-        <w:rPr>
-          <w:rFonts w:ascii="Consolas" w:eastAsia="굴림" w:hAnsi="Consolas" w:cs="굴림"/>
-          <w:color w:val="D4D4D4"/>
-          <w:kern w:val="0"/>
-          <w:sz w:val="21"/>
-          <w:szCs w:val="21"/>
-        </w:rPr>
-        <w:t>post_list = Post.objects.filter(</w:t>
+      <w:proofErr w:type="spellStart"/>
+      <w:r>
+        <w:rPr>
+          <w:rFonts w:ascii="Consolas" w:eastAsia="굴림" w:hAnsi="Consolas" w:cs="굴림"/>
+          <w:color w:val="D4D4D4"/>
+          <w:kern w:val="0"/>
+          <w:sz w:val="21"/>
+          <w:szCs w:val="21"/>
+        </w:rPr>
+        <w:t>post_list</w:t>
+      </w:r>
+      <w:proofErr w:type="spellEnd"/>
+      <w:r>
+        <w:rPr>
+          <w:rFonts w:ascii="Consolas" w:eastAsia="굴림" w:hAnsi="Consolas" w:cs="굴림"/>
+          <w:color w:val="D4D4D4"/>
+          <w:kern w:val="0"/>
+          <w:sz w:val="21"/>
+          <w:szCs w:val="21"/>
+        </w:rPr>
+        <w:t> = </w:t>
+      </w:r>
+      <w:proofErr w:type="spellStart"/>
+      <w:r>
+        <w:rPr>
+          <w:rFonts w:ascii="Consolas" w:eastAsia="굴림" w:hAnsi="Consolas" w:cs="굴림"/>
+          <w:color w:val="D4D4D4"/>
+          <w:kern w:val="0"/>
+          <w:sz w:val="21"/>
+          <w:szCs w:val="21"/>
+        </w:rPr>
+        <w:t>Post.objects.filter</w:t>
+      </w:r>
+      <w:proofErr w:type="spellEnd"/>
+      <w:r>
+        <w:rPr>
+          <w:rFonts w:ascii="Consolas" w:eastAsia="굴림" w:hAnsi="Consolas" w:cs="굴림"/>
+          <w:color w:val="D4D4D4"/>
+          <w:kern w:val="0"/>
+          <w:sz w:val="21"/>
+          <w:szCs w:val="21"/>
+        </w:rPr>
+        <w:t>(</w:t>
       </w:r>
       <w:r>
         <w:rPr>
@@ -5527,7 +6324,29 @@
           <w:sz w:val="21"/>
           <w:szCs w:val="21"/>
         </w:rPr>
-        <w:t>=page_user)</w:t>
+        <w:t>=</w:t>
+      </w:r>
+      <w:proofErr w:type="spellStart"/>
+      <w:r>
+        <w:rPr>
+          <w:rFonts w:ascii="Consolas" w:eastAsia="굴림" w:hAnsi="Consolas" w:cs="굴림"/>
+          <w:color w:val="D4D4D4"/>
+          <w:kern w:val="0"/>
+          <w:sz w:val="21"/>
+          <w:szCs w:val="21"/>
+        </w:rPr>
+        <w:t>page_user</w:t>
+      </w:r>
+      <w:proofErr w:type="spellEnd"/>
+      <w:r>
+        <w:rPr>
+          <w:rFonts w:ascii="Consolas" w:eastAsia="굴림" w:hAnsi="Consolas" w:cs="굴림"/>
+          <w:color w:val="D4D4D4"/>
+          <w:kern w:val="0"/>
+          <w:sz w:val="21"/>
+          <w:szCs w:val="21"/>
+        </w:rPr>
+        <w:t>)</w:t>
       </w:r>
     </w:p>
     <w:p>
@@ -5555,7 +6374,51 @@
           <w:sz w:val="21"/>
           <w:szCs w:val="21"/>
         </w:rPr>
-        <w:t>    post_list_count = post_list.count() </w:t>
+        <w:t>    </w:t>
+      </w:r>
+      <w:proofErr w:type="spellStart"/>
+      <w:r>
+        <w:rPr>
+          <w:rFonts w:ascii="Consolas" w:eastAsia="굴림" w:hAnsi="Consolas" w:cs="굴림"/>
+          <w:color w:val="D4D4D4"/>
+          <w:kern w:val="0"/>
+          <w:sz w:val="21"/>
+          <w:szCs w:val="21"/>
+        </w:rPr>
+        <w:t>post_list_count</w:t>
+      </w:r>
+      <w:proofErr w:type="spellEnd"/>
+      <w:r>
+        <w:rPr>
+          <w:rFonts w:ascii="Consolas" w:eastAsia="굴림" w:hAnsi="Consolas" w:cs="굴림"/>
+          <w:color w:val="D4D4D4"/>
+          <w:kern w:val="0"/>
+          <w:sz w:val="21"/>
+          <w:szCs w:val="21"/>
+        </w:rPr>
+        <w:t> = </w:t>
+      </w:r>
+      <w:proofErr w:type="spellStart"/>
+      <w:r>
+        <w:rPr>
+          <w:rFonts w:ascii="Consolas" w:eastAsia="굴림" w:hAnsi="Consolas" w:cs="굴림"/>
+          <w:color w:val="D4D4D4"/>
+          <w:kern w:val="0"/>
+          <w:sz w:val="21"/>
+          <w:szCs w:val="21"/>
+        </w:rPr>
+        <w:t>post_list.count</w:t>
+      </w:r>
+      <w:proofErr w:type="spellEnd"/>
+      <w:r>
+        <w:rPr>
+          <w:rFonts w:ascii="Consolas" w:eastAsia="굴림" w:hAnsi="Consolas" w:cs="굴림"/>
+          <w:color w:val="D4D4D4"/>
+          <w:kern w:val="0"/>
+          <w:sz w:val="21"/>
+          <w:szCs w:val="21"/>
+        </w:rPr>
+        <w:t>() </w:t>
       </w:r>
       <w:r>
         <w:rPr>
@@ -5703,7 +6566,51 @@
           <w:sz w:val="21"/>
           <w:szCs w:val="21"/>
         </w:rPr>
-        <w:t>#len(post_list) </w:t>
+        <w:t>#</w:t>
+      </w:r>
+      <w:proofErr w:type="spellStart"/>
+      <w:r>
+        <w:rPr>
+          <w:rFonts w:ascii="Consolas" w:eastAsia="굴림" w:hAnsi="Consolas" w:cs="굴림"/>
+          <w:color w:val="6A9955"/>
+          <w:kern w:val="0"/>
+          <w:sz w:val="21"/>
+          <w:szCs w:val="21"/>
+        </w:rPr>
+        <w:t>len</w:t>
+      </w:r>
+      <w:proofErr w:type="spellEnd"/>
+      <w:r>
+        <w:rPr>
+          <w:rFonts w:ascii="Consolas" w:eastAsia="굴림" w:hAnsi="Consolas" w:cs="굴림"/>
+          <w:color w:val="6A9955"/>
+          <w:kern w:val="0"/>
+          <w:sz w:val="21"/>
+          <w:szCs w:val="21"/>
+        </w:rPr>
+        <w:t>(</w:t>
+      </w:r>
+      <w:proofErr w:type="spellStart"/>
+      <w:r>
+        <w:rPr>
+          <w:rFonts w:ascii="Consolas" w:eastAsia="굴림" w:hAnsi="Consolas" w:cs="굴림"/>
+          <w:color w:val="6A9955"/>
+          <w:kern w:val="0"/>
+          <w:sz w:val="21"/>
+          <w:szCs w:val="21"/>
+        </w:rPr>
+        <w:t>post_list</w:t>
+      </w:r>
+      <w:proofErr w:type="spellEnd"/>
+      <w:r>
+        <w:rPr>
+          <w:rFonts w:ascii="Consolas" w:eastAsia="굴림" w:hAnsi="Consolas" w:cs="굴림"/>
+          <w:color w:val="6A9955"/>
+          <w:kern w:val="0"/>
+          <w:sz w:val="21"/>
+          <w:szCs w:val="21"/>
+        </w:rPr>
+        <w:t>) </w:t>
       </w:r>
       <w:r>
         <w:rPr>
@@ -5725,6 +6632,7 @@
         </w:rPr>
         <w:t> </w:t>
       </w:r>
+      <w:proofErr w:type="spellStart"/>
       <w:r>
         <w:rPr>
           <w:rFonts w:ascii="Consolas" w:eastAsia="굴림" w:hAnsi="Consolas" w:cs="굴림"/>
@@ -5735,15 +6643,38 @@
         </w:rPr>
         <w:t>쓰는거는</w:t>
       </w:r>
-      <w:r>
-        <w:rPr>
-          <w:rFonts w:ascii="Consolas" w:eastAsia="굴림" w:hAnsi="Consolas" w:cs="굴림"/>
-          <w:color w:val="6A9955"/>
-          <w:kern w:val="0"/>
-          <w:sz w:val="21"/>
-          <w:szCs w:val="21"/>
-        </w:rPr>
-        <w:t> post_list </w:t>
+      <w:proofErr w:type="spellEnd"/>
+      <w:r>
+        <w:rPr>
+          <w:rFonts w:ascii="Consolas" w:eastAsia="굴림" w:hAnsi="Consolas" w:cs="굴림"/>
+          <w:color w:val="6A9955"/>
+          <w:kern w:val="0"/>
+          <w:sz w:val="21"/>
+          <w:szCs w:val="21"/>
+        </w:rPr>
+        <w:t> </w:t>
+      </w:r>
+      <w:proofErr w:type="spellStart"/>
+      <w:r>
+        <w:rPr>
+          <w:rFonts w:ascii="Consolas" w:eastAsia="굴림" w:hAnsi="Consolas" w:cs="굴림"/>
+          <w:color w:val="6A9955"/>
+          <w:kern w:val="0"/>
+          <w:sz w:val="21"/>
+          <w:szCs w:val="21"/>
+        </w:rPr>
+        <w:t>post_list</w:t>
+      </w:r>
+      <w:proofErr w:type="spellEnd"/>
+      <w:r>
+        <w:rPr>
+          <w:rFonts w:ascii="Consolas" w:eastAsia="굴림" w:hAnsi="Consolas" w:cs="굴림"/>
+          <w:color w:val="6A9955"/>
+          <w:kern w:val="0"/>
+          <w:sz w:val="21"/>
+          <w:szCs w:val="21"/>
+        </w:rPr>
+        <w:t> </w:t>
       </w:r>
       <w:r>
         <w:rPr>
@@ -5905,6 +6836,7 @@
         </w:rPr>
         <w:t> </w:t>
       </w:r>
+      <w:proofErr w:type="spellStart"/>
       <w:r>
         <w:rPr>
           <w:rFonts w:ascii="Consolas" w:eastAsia="굴림" w:hAnsi="Consolas" w:cs="굴림"/>
@@ -5915,6 +6847,7 @@
         </w:rPr>
         <w:t>갯수를</w:t>
       </w:r>
+      <w:proofErr w:type="spellEnd"/>
       <w:r>
         <w:rPr>
           <w:rFonts w:ascii="Consolas" w:eastAsia="굴림" w:hAnsi="Consolas" w:cs="굴림"/>
@@ -6012,52 +6945,461 @@
       </w:r>
     </w:p>
     <w:p>
+      <w:r>
+        <w:t xml:space="preserve">Django debug </w:t>
+      </w:r>
+      <w:r>
+        <w:rPr>
+          <w:rFonts w:hint="eastAsia"/>
+        </w:rPr>
+        <w:t>t</w:t>
+      </w:r>
+      <w:r>
+        <w:t>oolbar</w:t>
+      </w:r>
+      <w:r>
+        <w:rPr>
+          <w:rFonts w:hint="eastAsia"/>
+        </w:rPr>
+        <w:t xml:space="preserve">를 보면 내가 어떤 쿼리를 </w:t>
+      </w:r>
+      <w:r>
+        <w:rPr>
+          <w:rFonts w:hint="eastAsia"/>
+        </w:rPr>
+        <w:t>어떻게 실행을 했으며,</w:t>
+      </w:r>
+      <w:r>
+        <w:t xml:space="preserve"> </w:t>
+      </w:r>
+      <w:proofErr w:type="spellStart"/>
+      <w:r>
+        <w:rPr>
+          <w:rFonts w:hint="eastAsia"/>
+        </w:rPr>
+        <w:t>어느정도의</w:t>
+      </w:r>
+      <w:proofErr w:type="spellEnd"/>
+      <w:r>
+        <w:rPr>
+          <w:rFonts w:hint="eastAsia"/>
+        </w:rPr>
+        <w:t xml:space="preserve"> </w:t>
+      </w:r>
+      <w:r>
+        <w:t>timeline</w:t>
+      </w:r>
+      <w:r>
+        <w:rPr>
+          <w:rFonts w:hint="eastAsia"/>
+        </w:rPr>
+        <w:t>을 가졌는지 확인할 수 있다.</w:t>
+      </w:r>
+    </w:p>
+    <w:p/>
+    <w:p>
+      <w:r>
+        <w:rPr>
+          <w:rFonts w:hint="eastAsia"/>
+        </w:rPr>
+        <w:t>1</w:t>
+      </w:r>
+      <w:r>
+        <w:t xml:space="preserve">5 – </w:t>
+      </w:r>
+      <w:r>
+        <w:rPr>
+          <w:rFonts w:hint="eastAsia"/>
+        </w:rPr>
+        <w:t>T</w:t>
+      </w:r>
+      <w:r>
+        <w:t xml:space="preserve">imeline sidebar </w:t>
+      </w:r>
+      <w:r>
+        <w:rPr>
+          <w:rFonts w:hint="eastAsia"/>
+        </w:rPr>
+        <w:t>템플릿 및 스타일 구현</w:t>
+      </w:r>
+    </w:p>
+    <w:p>
+      <w:r>
+        <w:rPr>
+          <w:noProof/>
+        </w:rPr>
+        <w:drawing>
+          <wp:inline distT="0" distB="0" distL="0" distR="0" wp14:anchorId="51A9165C" wp14:editId="32962750">
+            <wp:extent cx="5731510" cy="2597150"/>
+            <wp:effectExtent l="0" t="0" r="2540" b="0"/>
+            <wp:docPr id="24" name="그림 24"/>
+            <wp:cNvGraphicFramePr>
+              <a:graphicFrameLocks xmlns:a="http://schemas.openxmlformats.org/drawingml/2006/main" noChangeAspect="1"/>
+            </wp:cNvGraphicFramePr>
+            <a:graphic xmlns:a="http://schemas.openxmlformats.org/drawingml/2006/main">
+              <a:graphicData uri="http://schemas.openxmlformats.org/drawingml/2006/picture">
+                <pic:pic xmlns:pic="http://schemas.openxmlformats.org/drawingml/2006/picture">
+                  <pic:nvPicPr>
+                    <pic:cNvPr id="1" name=""/>
+                    <pic:cNvPicPr/>
+                  </pic:nvPicPr>
+                  <pic:blipFill>
+                    <a:blip r:embed="rId29"/>
+                    <a:stretch>
+                      <a:fillRect/>
+                    </a:stretch>
+                  </pic:blipFill>
+                  <pic:spPr>
+                    <a:xfrm>
+                      <a:off x="0" y="0"/>
+                      <a:ext cx="5731510" cy="2597150"/>
+                    </a:xfrm>
+                    <a:prstGeom prst="rect">
+                      <a:avLst/>
+                    </a:prstGeom>
+                  </pic:spPr>
+                </pic:pic>
+              </a:graphicData>
+            </a:graphic>
+          </wp:inline>
+        </w:drawing>
+      </w:r>
+    </w:p>
+    <w:p/>
+    <w:p>
+      <w:r>
+        <w:rPr>
+          <w:noProof/>
+        </w:rPr>
+        <w:lastRenderedPageBreak/>
+        <w:drawing>
+          <wp:inline distT="0" distB="0" distL="0" distR="0" wp14:anchorId="5752C16F" wp14:editId="38DCE690">
+            <wp:extent cx="5731510" cy="3836670"/>
+            <wp:effectExtent l="0" t="0" r="2540" b="0"/>
+            <wp:docPr id="25" name="그림 25"/>
+            <wp:cNvGraphicFramePr>
+              <a:graphicFrameLocks xmlns:a="http://schemas.openxmlformats.org/drawingml/2006/main" noChangeAspect="1"/>
+            </wp:cNvGraphicFramePr>
+            <a:graphic xmlns:a="http://schemas.openxmlformats.org/drawingml/2006/main">
+              <a:graphicData uri="http://schemas.openxmlformats.org/drawingml/2006/picture">
+                <pic:pic xmlns:pic="http://schemas.openxmlformats.org/drawingml/2006/picture">
+                  <pic:nvPicPr>
+                    <pic:cNvPr id="1" name=""/>
+                    <pic:cNvPicPr/>
+                  </pic:nvPicPr>
+                  <pic:blipFill>
+                    <a:blip r:embed="rId30"/>
+                    <a:stretch>
+                      <a:fillRect/>
+                    </a:stretch>
+                  </pic:blipFill>
+                  <pic:spPr>
+                    <a:xfrm>
+                      <a:off x="0" y="0"/>
+                      <a:ext cx="5731510" cy="3836670"/>
+                    </a:xfrm>
+                    <a:prstGeom prst="rect">
+                      <a:avLst/>
+                    </a:prstGeom>
+                  </pic:spPr>
+                </pic:pic>
+              </a:graphicData>
+            </a:graphic>
+          </wp:inline>
+        </w:drawing>
+      </w:r>
+    </w:p>
+    <w:p>
+      <w:r>
+        <w:rPr>
+          <w:rFonts w:hint="eastAsia"/>
+        </w:rPr>
+        <w:t xml:space="preserve">위처럼 </w:t>
+      </w:r>
+      <w:r>
+        <w:t>url</w:t>
+      </w:r>
+      <w:r>
+        <w:t>s.py</w:t>
+      </w:r>
+      <w:r>
+        <w:rPr>
+          <w:rFonts w:hint="eastAsia"/>
+        </w:rPr>
+        <w:t xml:space="preserve">에서 </w:t>
+      </w:r>
+      <w:proofErr w:type="spellStart"/>
+      <w:r>
+        <w:t>RedirectView</w:t>
+      </w:r>
+      <w:proofErr w:type="spellEnd"/>
+      <w:r>
+        <w:rPr>
+          <w:rFonts w:hint="eastAsia"/>
+        </w:rPr>
+        <w:t xml:space="preserve">를 </w:t>
+      </w:r>
+      <w:r>
+        <w:t>import</w:t>
+      </w:r>
+      <w:r>
+        <w:rPr>
+          <w:rFonts w:hint="eastAsia"/>
+        </w:rPr>
+        <w:t xml:space="preserve">하고 </w:t>
+      </w:r>
+      <w:proofErr w:type="spellStart"/>
+      <w:r>
+        <w:t>pattern_name</w:t>
+      </w:r>
+      <w:proofErr w:type="spellEnd"/>
+      <w:r>
+        <w:t xml:space="preserve">=’##‘ </w:t>
+      </w:r>
+      <w:r>
+        <w:rPr>
+          <w:rFonts w:hint="eastAsia"/>
+        </w:rPr>
+        <w:t>을 지정하여 다른 앱</w:t>
+      </w:r>
+      <w:r>
+        <w:rPr>
+          <w:rFonts w:hint="eastAsia"/>
+        </w:rPr>
+        <w:t xml:space="preserve">의 </w:t>
+      </w:r>
+      <w:r>
+        <w:t>urls.py</w:t>
+      </w:r>
+      <w:r>
+        <w:rPr>
+          <w:rFonts w:hint="eastAsia"/>
+        </w:rPr>
+        <w:t xml:space="preserve">에 있는 </w:t>
+      </w:r>
+      <w:r>
+        <w:t>path</w:t>
+      </w:r>
+      <w:r>
+        <w:rPr>
+          <w:rFonts w:hint="eastAsia"/>
+        </w:rPr>
+        <w:t xml:space="preserve">로 </w:t>
+      </w:r>
+      <w:r>
+        <w:t xml:space="preserve">redirect </w:t>
+      </w:r>
+      <w:r>
+        <w:rPr>
+          <w:rFonts w:hint="eastAsia"/>
+        </w:rPr>
+        <w:t xml:space="preserve">지정 </w:t>
+      </w:r>
+      <w:r>
+        <w:rPr>
+          <w:rFonts w:hint="eastAsia"/>
+        </w:rPr>
+        <w:t>가능</w:t>
+      </w:r>
+    </w:p>
+    <w:p/>
+    <w:p>
       <w:pPr>
-        <w:rPr>
-          <w:rFonts w:hint="eastAsia"/>
-        </w:rPr>
+        <w:pStyle w:val="3"/>
+        <w:ind w:left="1000" w:hanging="400"/>
       </w:pPr>
       <w:r>
-        <w:t xml:space="preserve">Django debug </w:t>
-      </w:r>
-      <w:r>
-        <w:rPr>
-          <w:rFonts w:hint="eastAsia"/>
-        </w:rPr>
-        <w:t>t</w:t>
-      </w:r>
-      <w:r>
-        <w:t>oolbar</w:t>
-      </w:r>
-      <w:r>
-        <w:rPr>
-          <w:rFonts w:hint="eastAsia"/>
-        </w:rPr>
-        <w:t xml:space="preserve">를 보면 내가 어떤 쿼리를 </w:t>
-      </w:r>
-      <w:r>
-        <w:rPr>
-          <w:rFonts w:hint="eastAsia"/>
-        </w:rPr>
-        <w:t>어떻게 실행을 했으며,</w:t>
-      </w:r>
-      <w:r>
+        <w:rPr>
+          <w:rFonts w:hint="eastAsia"/>
+        </w:rPr>
+        <w:lastRenderedPageBreak/>
+        <w:t>신기했던 것</w:t>
+      </w:r>
+      <w:r>
+        <w:rPr>
+          <w:rFonts w:hint="eastAsia"/>
+        </w:rPr>
         <w:t xml:space="preserve"> </w:t>
       </w:r>
       <w:r>
-        <w:rPr>
-          <w:rFonts w:hint="eastAsia"/>
-        </w:rPr>
-        <w:t xml:space="preserve">어느정도의 </w:t>
-      </w:r>
-      <w:r>
-        <w:t>timeline</w:t>
-      </w:r>
-      <w:r>
-        <w:rPr>
-          <w:rFonts w:hint="eastAsia"/>
-        </w:rPr>
-        <w:t>을 가졌는지 확인할 수 있다.</w:t>
+        <w:t xml:space="preserve">{% </w:t>
+      </w:r>
+      <w:r>
+        <w:rPr>
+          <w:rFonts w:hint="eastAsia"/>
+        </w:rPr>
+        <w:t>i</w:t>
+      </w:r>
+      <w:r>
+        <w:t xml:space="preserve">nclude </w:t>
+      </w:r>
+      <w:r>
+        <w:rPr>
+          <w:rFonts w:hint="eastAsia"/>
+        </w:rPr>
+        <w:t>템플릿 문법</w:t>
+      </w:r>
+    </w:p>
+    <w:p>
+      <w:r>
+        <w:rPr>
+          <w:noProof/>
+        </w:rPr>
+        <w:drawing>
+          <wp:inline distT="0" distB="0" distL="0" distR="0" wp14:anchorId="32600F1E" wp14:editId="61D2444C">
+            <wp:extent cx="5731510" cy="3968750"/>
+            <wp:effectExtent l="0" t="0" r="2540" b="0"/>
+            <wp:docPr id="26" name="그림 26"/>
+            <wp:cNvGraphicFramePr>
+              <a:graphicFrameLocks xmlns:a="http://schemas.openxmlformats.org/drawingml/2006/main" noChangeAspect="1"/>
+            </wp:cNvGraphicFramePr>
+            <a:graphic xmlns:a="http://schemas.openxmlformats.org/drawingml/2006/main">
+              <a:graphicData uri="http://schemas.openxmlformats.org/drawingml/2006/picture">
+                <pic:pic xmlns:pic="http://schemas.openxmlformats.org/drawingml/2006/picture">
+                  <pic:nvPicPr>
+                    <pic:cNvPr id="1" name=""/>
+                    <pic:cNvPicPr/>
+                  </pic:nvPicPr>
+                  <pic:blipFill>
+                    <a:blip r:embed="rId31"/>
+                    <a:stretch>
+                      <a:fillRect/>
+                    </a:stretch>
+                  </pic:blipFill>
+                  <pic:spPr>
+                    <a:xfrm>
+                      <a:off x="0" y="0"/>
+                      <a:ext cx="5731510" cy="3968750"/>
+                    </a:xfrm>
+                    <a:prstGeom prst="rect">
+                      <a:avLst/>
+                    </a:prstGeom>
+                  </pic:spPr>
+                </pic:pic>
+              </a:graphicData>
+            </a:graphic>
+          </wp:inline>
+        </w:drawing>
+      </w:r>
+    </w:p>
+    <w:p>
+      <w:r>
+        <w:rPr>
+          <w:rFonts w:hint="eastAsia"/>
+        </w:rPr>
+        <w:t>H</w:t>
+      </w:r>
+      <w:r>
+        <w:t>TML</w:t>
+      </w:r>
+      <w:r>
+        <w:rPr>
+          <w:rFonts w:hint="eastAsia"/>
+        </w:rPr>
+        <w:t xml:space="preserve">을 </w:t>
+      </w:r>
+      <w:r>
+        <w:t>extends</w:t>
+      </w:r>
+      <w:r>
+        <w:rPr>
+          <w:rFonts w:hint="eastAsia"/>
+        </w:rPr>
+        <w:t>로 상속받을 수도 있지만,</w:t>
+      </w:r>
+    </w:p>
+    <w:p>
+      <w:r>
+        <w:rPr>
+          <w:noProof/>
+        </w:rPr>
+        <w:drawing>
+          <wp:inline distT="0" distB="0" distL="0" distR="0" wp14:anchorId="4B3CDF36" wp14:editId="715EBFE5">
+            <wp:extent cx="5731510" cy="1631315"/>
+            <wp:effectExtent l="0" t="0" r="2540" b="6985"/>
+            <wp:docPr id="27" name="그림 27"/>
+            <wp:cNvGraphicFramePr>
+              <a:graphicFrameLocks xmlns:a="http://schemas.openxmlformats.org/drawingml/2006/main" noChangeAspect="1"/>
+            </wp:cNvGraphicFramePr>
+            <a:graphic xmlns:a="http://schemas.openxmlformats.org/drawingml/2006/main">
+              <a:graphicData uri="http://schemas.openxmlformats.org/drawingml/2006/picture">
+                <pic:pic xmlns:pic="http://schemas.openxmlformats.org/drawingml/2006/picture">
+                  <pic:nvPicPr>
+                    <pic:cNvPr id="1" name=""/>
+                    <pic:cNvPicPr/>
+                  </pic:nvPicPr>
+                  <pic:blipFill>
+                    <a:blip r:embed="rId32"/>
+                    <a:stretch>
+                      <a:fillRect/>
+                    </a:stretch>
+                  </pic:blipFill>
+                  <pic:spPr>
+                    <a:xfrm>
+                      <a:off x="0" y="0"/>
+                      <a:ext cx="5731510" cy="1631315"/>
+                    </a:xfrm>
+                    <a:prstGeom prst="rect">
+                      <a:avLst/>
+                    </a:prstGeom>
+                  </pic:spPr>
+                </pic:pic>
+              </a:graphicData>
+            </a:graphic>
+          </wp:inline>
+        </w:drawing>
+      </w:r>
+    </w:p>
+    <w:p>
+      <w:pPr>
+        <w:rPr>
+          <w:rFonts w:hint="eastAsia"/>
+        </w:rPr>
+      </w:pPr>
+      <w:proofErr w:type="spellStart"/>
+      <w:r>
+        <w:rPr>
+          <w:rFonts w:hint="eastAsia"/>
+        </w:rPr>
+        <w:t>처럼</w:t>
+      </w:r>
+      <w:proofErr w:type="spellEnd"/>
+      <w:r>
+        <w:rPr>
+          <w:rFonts w:hint="eastAsia"/>
+        </w:rPr>
+        <w:t xml:space="preserve"> 특정 부분에 다른 </w:t>
+      </w:r>
+      <w:r>
+        <w:t xml:space="preserve">HTML </w:t>
+      </w:r>
+      <w:r>
+        <w:rPr>
+          <w:rFonts w:hint="eastAsia"/>
+        </w:rPr>
+        <w:t xml:space="preserve">파일의 내용을 컴포넌트처럼 </w:t>
+      </w:r>
+      <w:proofErr w:type="spellStart"/>
+      <w:r>
+        <w:rPr>
+          <w:rFonts w:hint="eastAsia"/>
+        </w:rPr>
+        <w:t>붙여넣을수도</w:t>
+      </w:r>
+      <w:proofErr w:type="spellEnd"/>
+      <w:r>
+        <w:rPr>
+          <w:rFonts w:hint="eastAsia"/>
+        </w:rPr>
+        <w:t xml:space="preserve"> 있다.</w:t>
+      </w:r>
+      <w:r>
+        <w:t xml:space="preserve"> </w:t>
+      </w:r>
+      <w:bookmarkStart w:id="0" w:name="_GoBack"/>
+      <w:bookmarkEnd w:id="0"/>
+      <w:r>
+        <w:t xml:space="preserve"> </w:t>
       </w:r>
     </w:p>
     <w:sectPr>

</xml_diff>